<commit_message>
DOC updated with ApplePay certificate request
</commit_message>
<xml_diff>
--- a/Payment Gateway IOS SDK Integration guide.docx
+++ b/Payment Gateway IOS SDK Integration guide.docx
@@ -115,7 +115,6 @@
         <w:dataBinding w:prefixMappings="xmlns:ns0='http://purl.org/dc/elements/1.1/' xmlns:ns1='http://schemas.openxmlformats.org/package/2006/metadata/core-properties' " w:xpath="/ns1:coreProperties[1]/ns0:subject[1]" w:storeItemID="{6C3C8BC8-F283-45AE-878A-BAB7291924A1}"/>
         <w:text/>
       </w:sdtPr>
-      <w:sdtEndPr/>
       <w:sdtContent>
         <w:p>
           <w:pPr>
@@ -24700,7 +24699,13 @@
         <w:t xml:space="preserve"> to enable apple pay capabilities. Please follow this for setup: </w:t>
       </w:r>
     </w:p>
-    <w:p>
+    <w:p/>
+    <w:p>
+      <w:pPr>
+        <w:rPr>
+          <w:rStyle w:val="Hyperlink"/>
+        </w:rPr>
+      </w:pPr>
       <w:hyperlink r:id="rId14" w:history="1">
         <w:r>
           <w:rPr>
@@ -24712,6 +24717,46 @@
     </w:p>
     <w:p/>
     <w:p>
+      <w:bookmarkStart w:id="72" w:name="OLE_LINK36"/>
+      <w:bookmarkStart w:id="73" w:name="OLE_LINK37"/>
+      <w:r>
+        <w:t xml:space="preserve">You must request </w:t>
+      </w:r>
+      <w:proofErr w:type="spellStart"/>
+      <w:r>
+        <w:t>Geidea</w:t>
+      </w:r>
+      <w:proofErr w:type="spellEnd"/>
+      <w:r>
+        <w:t xml:space="preserve"> for an Apple Pay Certificate Request to have the certificate available in the Payment Gateway. With certificate submitted, you can check the Config for Apple pay </w:t>
+      </w:r>
+      <w:proofErr w:type="spellStart"/>
+      <w:r>
+        <w:t>isApplePay</w:t>
+      </w:r>
+      <w:r>
+        <w:t>Mobile</w:t>
+      </w:r>
+      <w:r>
+        <w:t>CertificateAvailable</w:t>
+      </w:r>
+      <w:proofErr w:type="spellEnd"/>
+      <w:r>
+        <w:t xml:space="preserve"> and then call the </w:t>
+      </w:r>
+      <w:proofErr w:type="spellStart"/>
+      <w:r>
+        <w:t>setupApplePay</w:t>
+      </w:r>
+      <w:proofErr w:type="spellEnd"/>
+      <w:r>
+        <w:t xml:space="preserve"> function.</w:t>
+      </w:r>
+    </w:p>
+    <w:bookmarkEnd w:id="72"/>
+    <w:bookmarkEnd w:id="73"/>
+    <w:p/>
+    <w:p>
       <w:pPr>
         <w:rPr>
           <w:rFonts w:asciiTheme="minorHAnsi" w:hAnsiTheme="minorHAnsi" w:cstheme="minorHAnsi"/>
@@ -25189,11 +25234,11 @@
     <w:p/>
     <w:p/>
     <w:p>
-      <w:bookmarkStart w:id="72" w:name="OLE_LINK28"/>
+      <w:bookmarkStart w:id="74" w:name="OLE_LINK28"/>
       <w:r>
         <w:t>Example Swift:</w:t>
       </w:r>
-      <w:bookmarkEnd w:id="72"/>
+      <w:bookmarkEnd w:id="74"/>
     </w:p>
     <w:p/>
     <w:p/>
@@ -27479,6 +27524,7 @@
           <w:rFonts w:asciiTheme="minorHAnsi" w:hAnsiTheme="minorHAnsi" w:cs="Menlo"/>
           <w:color w:val="000000"/>
         </w:rPr>
+        <w:lastRenderedPageBreak/>
         <w:t xml:space="preserve">     </w:t>
       </w:r>
       <w:r>
@@ -27687,7 +27733,6 @@
           <w:rFonts w:asciiTheme="minorHAnsi" w:hAnsiTheme="minorHAnsi" w:cs="Menlo"/>
           <w:color w:val="000000"/>
         </w:rPr>
-        <w:lastRenderedPageBreak/>
         <w:t xml:space="preserve">     </w:t>
       </w:r>
       <w:r>
@@ -27789,7 +27834,7 @@
           <w:numId w:val="8"/>
         </w:numPr>
       </w:pPr>
-      <w:bookmarkStart w:id="73" w:name="_Toc67583116"/>
+      <w:bookmarkStart w:id="75" w:name="_Toc67583116"/>
       <w:r>
         <w:t xml:space="preserve">Get Card scheme logo </w:t>
       </w:r>
@@ -27799,7 +27844,7 @@
       <w:r>
         <w:t>:</w:t>
       </w:r>
-      <w:bookmarkEnd w:id="73"/>
+      <w:bookmarkEnd w:id="75"/>
     </w:p>
     <w:p>
       <w:pPr>
@@ -27876,13 +27921,13 @@
     </w:p>
     <w:p/>
     <w:p>
-      <w:bookmarkStart w:id="74" w:name="OLE_LINK34"/>
-      <w:bookmarkStart w:id="75" w:name="OLE_LINK35"/>
+      <w:bookmarkStart w:id="76" w:name="OLE_LINK34"/>
+      <w:bookmarkStart w:id="77" w:name="OLE_LINK35"/>
       <w:r>
         <w:t>Example Swift:</w:t>
       </w:r>
-      <w:bookmarkEnd w:id="74"/>
-      <w:bookmarkEnd w:id="75"/>
+      <w:bookmarkEnd w:id="76"/>
+      <w:bookmarkEnd w:id="77"/>
     </w:p>
     <w:p>
       <w:pPr>
@@ -28487,7 +28532,7 @@
         <w:pStyle w:val="Heading3"/>
         <w:ind w:left="709"/>
       </w:pPr>
-      <w:bookmarkStart w:id="76" w:name="_Toc67583117"/>
+      <w:bookmarkStart w:id="78" w:name="_Toc67583117"/>
       <w:r>
         <w:t>3.1.1</w:t>
       </w:r>
@@ -28497,7 +28542,7 @@
       <w:r>
         <w:t xml:space="preserve"> EInvoice Create, Update, Get and Delete operations:</w:t>
       </w:r>
-      <w:bookmarkEnd w:id="76"/>
+      <w:bookmarkEnd w:id="78"/>
     </w:p>
     <w:p>
       <w:pPr>
@@ -29028,6 +29073,7 @@
           <w:rFonts w:asciiTheme="minorHAnsi" w:hAnsiTheme="minorHAnsi" w:cstheme="minorHAnsi"/>
           <w:color w:val="000000"/>
         </w:rPr>
+        <w:lastRenderedPageBreak/>
         <w:t xml:space="preserve">  </w:t>
       </w:r>
       <w:proofErr w:type="spellStart"/>
@@ -29132,7 +29178,6 @@
           <w:sz w:val="20"/>
           <w:szCs w:val="20"/>
         </w:rPr>
-        <w:lastRenderedPageBreak/>
         <mc:AlternateContent>
           <mc:Choice Requires="wps">
             <w:drawing>
@@ -29795,7 +29840,7 @@
         <w:pStyle w:val="Heading3"/>
         <w:ind w:left="709"/>
       </w:pPr>
-      <w:bookmarkStart w:id="77" w:name="_Toc67583118"/>
+      <w:bookmarkStart w:id="79" w:name="_Toc67583118"/>
       <w:r>
         <w:t>3.</w:t>
       </w:r>
@@ -29829,7 +29874,7 @@
       <w:r>
         <w:t>:</w:t>
       </w:r>
-      <w:bookmarkEnd w:id="77"/>
+      <w:bookmarkEnd w:id="79"/>
       <w:r>
         <w:rPr>
           <w:rFonts w:ascii="Consolas" w:hAnsi="Consolas"/>
@@ -29842,8 +29887,8 @@
     </w:p>
     <w:p/>
     <w:p>
-      <w:bookmarkStart w:id="78" w:name="OLE_LINK26"/>
-      <w:bookmarkStart w:id="79" w:name="OLE_LINK27"/>
+      <w:bookmarkStart w:id="80" w:name="OLE_LINK26"/>
+      <w:bookmarkStart w:id="81" w:name="OLE_LINK27"/>
       <w:r>
         <w:t>In</w:t>
       </w:r>
@@ -29866,8 +29911,8 @@
         <w:t>.</w:t>
       </w:r>
     </w:p>
-    <w:bookmarkEnd w:id="78"/>
-    <w:bookmarkEnd w:id="79"/>
+    <w:bookmarkEnd w:id="80"/>
+    <w:bookmarkEnd w:id="81"/>
     <w:p/>
     <w:p>
       <w:pPr>
@@ -29889,8 +29934,8 @@
       <w:r>
         <w:t xml:space="preserve"> </w:t>
       </w:r>
-      <w:bookmarkStart w:id="80" w:name="OLE_LINK64"/>
-      <w:bookmarkStart w:id="81" w:name="OLE_LINK65"/>
+      <w:bookmarkStart w:id="82" w:name="OLE_LINK64"/>
+      <w:bookmarkStart w:id="83" w:name="OLE_LINK65"/>
       <w:r>
         <w:t>(Nullable) SDK failure re</w:t>
       </w:r>
@@ -29942,25 +29987,25 @@
         </w:rPr>
         <w:t>String</w:t>
       </w:r>
-      <w:bookmarkStart w:id="82" w:name="OLE_LINK70"/>
-      <w:bookmarkStart w:id="83" w:name="OLE_LINK71"/>
-      <w:bookmarkStart w:id="84" w:name="OLE_LINK76"/>
-      <w:bookmarkStart w:id="85" w:name="OLE_LINK77"/>
+      <w:bookmarkStart w:id="84" w:name="OLE_LINK70"/>
+      <w:bookmarkStart w:id="85" w:name="OLE_LINK71"/>
+      <w:bookmarkStart w:id="86" w:name="OLE_LINK76"/>
+      <w:bookmarkStart w:id="87" w:name="OLE_LINK77"/>
       <w:r>
         <w:t>]] -</w:t>
       </w:r>
       <w:r>
         <w:t xml:space="preserve"> </w:t>
       </w:r>
-      <w:bookmarkStart w:id="86" w:name="OLE_LINK72"/>
-      <w:bookmarkStart w:id="87" w:name="OLE_LINK73"/>
+      <w:bookmarkStart w:id="88" w:name="OLE_LINK72"/>
+      <w:bookmarkStart w:id="89" w:name="OLE_LINK73"/>
       <w:r>
         <w:t>is not empty when bad request is returned</w:t>
       </w:r>
-      <w:bookmarkEnd w:id="82"/>
-      <w:bookmarkEnd w:id="83"/>
-      <w:bookmarkEnd w:id="86"/>
-      <w:bookmarkEnd w:id="87"/>
+      <w:bookmarkEnd w:id="84"/>
+      <w:bookmarkEnd w:id="85"/>
+      <w:bookmarkEnd w:id="88"/>
+      <w:bookmarkEnd w:id="89"/>
     </w:p>
     <w:p>
       <w:pPr>
@@ -30020,8 +30065,8 @@
         <w:t>can be empty</w:t>
       </w:r>
     </w:p>
-    <w:bookmarkEnd w:id="84"/>
-    <w:bookmarkEnd w:id="85"/>
+    <w:bookmarkEnd w:id="86"/>
+    <w:bookmarkEnd w:id="87"/>
     <w:p>
       <w:pPr>
         <w:pStyle w:val="ListParagraph"/>
@@ -30046,14 +30091,14 @@
         </w:rPr>
         <w:t>: String</w:t>
       </w:r>
-      <w:bookmarkStart w:id="88" w:name="OLE_LINK68"/>
-      <w:bookmarkStart w:id="89" w:name="OLE_LINK69"/>
+      <w:bookmarkStart w:id="90" w:name="OLE_LINK68"/>
+      <w:bookmarkStart w:id="91" w:name="OLE_LINK69"/>
       <w:r>
         <w:t xml:space="preserve"> is not empty when bad request is returned</w:t>
       </w:r>
     </w:p>
-    <w:bookmarkEnd w:id="88"/>
-    <w:bookmarkEnd w:id="89"/>
+    <w:bookmarkEnd w:id="90"/>
+    <w:bookmarkEnd w:id="91"/>
     <w:p>
       <w:pPr>
         <w:pStyle w:val="ListParagraph"/>
@@ -30166,9 +30211,9 @@
         </w:rPr>
         <w:t>detailedResponseCode</w:t>
       </w:r>
-      <w:bookmarkStart w:id="90" w:name="OLE_LINK74"/>
-      <w:bookmarkStart w:id="91" w:name="OLE_LINK75"/>
-      <w:bookmarkStart w:id="92" w:name="OLE_LINK82"/>
+      <w:bookmarkStart w:id="92" w:name="OLE_LINK74"/>
+      <w:bookmarkStart w:id="93" w:name="OLE_LINK75"/>
+      <w:bookmarkStart w:id="94" w:name="OLE_LINK82"/>
       <w:proofErr w:type="spellEnd"/>
       <w:r>
         <w:rPr>
@@ -30177,8 +30222,8 @@
         </w:rPr>
         <w:t xml:space="preserve">: </w:t>
       </w:r>
-      <w:bookmarkEnd w:id="90"/>
-      <w:bookmarkEnd w:id="91"/>
+      <w:bookmarkEnd w:id="92"/>
+      <w:bookmarkEnd w:id="93"/>
       <w:r>
         <w:rPr>
           <w:b/>
@@ -30186,7 +30231,7 @@
         </w:rPr>
         <w:t>String</w:t>
       </w:r>
-      <w:bookmarkEnd w:id="92"/>
+      <w:bookmarkEnd w:id="94"/>
       <w:r>
         <w:rPr>
           <w:b/>
@@ -30235,16 +30280,16 @@
         </w:rPr>
         <w:t xml:space="preserve">String </w:t>
       </w:r>
-      <w:bookmarkStart w:id="93" w:name="OLE_LINK83"/>
-      <w:bookmarkStart w:id="94" w:name="OLE_LINK84"/>
+      <w:bookmarkStart w:id="95" w:name="OLE_LINK83"/>
+      <w:bookmarkStart w:id="96" w:name="OLE_LINK84"/>
       <w:r>
         <w:t xml:space="preserve">can </w:t>
       </w:r>
       <w:r>
         <w:t>be empty</w:t>
       </w:r>
-      <w:bookmarkEnd w:id="93"/>
-      <w:bookmarkEnd w:id="94"/>
+      <w:bookmarkEnd w:id="95"/>
+      <w:bookmarkEnd w:id="96"/>
     </w:p>
     <w:p>
       <w:pPr>
@@ -30280,8 +30325,8 @@
         <w:ind w:left="360"/>
       </w:pPr>
     </w:p>
-    <w:bookmarkEnd w:id="80"/>
-    <w:bookmarkEnd w:id="81"/>
+    <w:bookmarkEnd w:id="82"/>
+    <w:bookmarkEnd w:id="83"/>
     <w:p>
       <w:pPr>
         <w:pStyle w:val="ListParagraph"/>
@@ -30362,75 +30407,75 @@
         <w:pStyle w:val="ListParagraph"/>
       </w:pPr>
       <w:r>
-        <w:t xml:space="preserve">    "</w:t>
-      </w:r>
-      <w:proofErr w:type="spellStart"/>
-      <w:r>
-        <w:t>updatedDate</w:t>
-      </w:r>
-      <w:proofErr w:type="spellEnd"/>
-      <w:r>
-        <w:t>": "2020-11-13T14:40:33.050Z",</w:t>
-      </w:r>
-    </w:p>
-    <w:p>
-      <w:pPr>
-        <w:pStyle w:val="ListParagraph"/>
-      </w:pPr>
-      <w:r>
-        <w:t xml:space="preserve">    "</w:t>
-      </w:r>
-      <w:proofErr w:type="spellStart"/>
-      <w:r>
-        <w:t>updatedBy</w:t>
-      </w:r>
-      <w:proofErr w:type="spellEnd"/>
-      <w:r>
-        <w:t>": "string",</w:t>
-      </w:r>
-    </w:p>
-    <w:p>
-      <w:pPr>
-        <w:pStyle w:val="ListParagraph"/>
-      </w:pPr>
-      <w:r>
-        <w:t xml:space="preserve">    "</w:t>
-      </w:r>
-      <w:proofErr w:type="spellStart"/>
-      <w:r>
-        <w:t>orderId</w:t>
-      </w:r>
-      <w:proofErr w:type="spellEnd"/>
-      <w:r>
-        <w:t>": "3fa85f64-5717-4562-b3fc-2c963f66afa6",</w:t>
-      </w:r>
-    </w:p>
-    <w:p>
-      <w:pPr>
-        <w:pStyle w:val="ListParagraph"/>
-      </w:pPr>
-      <w:r>
-        <w:t xml:space="preserve">    "amount": 0,</w:t>
-      </w:r>
-    </w:p>
-    <w:p>
-      <w:pPr>
-        <w:pStyle w:val="ListParagraph"/>
-      </w:pPr>
-      <w:r>
-        <w:t xml:space="preserve">    "currency": "string",</w:t>
-      </w:r>
-    </w:p>
-    <w:p>
-      <w:pPr>
-        <w:pStyle w:val="ListParagraph"/>
-      </w:pPr>
-      <w:r>
         <w:lastRenderedPageBreak/>
         <w:t xml:space="preserve">    "</w:t>
       </w:r>
       <w:proofErr w:type="spellStart"/>
       <w:r>
+        <w:t>updatedDate</w:t>
+      </w:r>
+      <w:proofErr w:type="spellEnd"/>
+      <w:r>
+        <w:t>": "2020-11-13T14:40:33.050Z",</w:t>
+      </w:r>
+    </w:p>
+    <w:p>
+      <w:pPr>
+        <w:pStyle w:val="ListParagraph"/>
+      </w:pPr>
+      <w:r>
+        <w:t xml:space="preserve">    "</w:t>
+      </w:r>
+      <w:proofErr w:type="spellStart"/>
+      <w:r>
+        <w:t>updatedBy</w:t>
+      </w:r>
+      <w:proofErr w:type="spellEnd"/>
+      <w:r>
+        <w:t>": "string",</w:t>
+      </w:r>
+    </w:p>
+    <w:p>
+      <w:pPr>
+        <w:pStyle w:val="ListParagraph"/>
+      </w:pPr>
+      <w:r>
+        <w:t xml:space="preserve">    "</w:t>
+      </w:r>
+      <w:proofErr w:type="spellStart"/>
+      <w:r>
+        <w:t>orderId</w:t>
+      </w:r>
+      <w:proofErr w:type="spellEnd"/>
+      <w:r>
+        <w:t>": "3fa85f64-5717-4562-b3fc-2c963f66afa6",</w:t>
+      </w:r>
+    </w:p>
+    <w:p>
+      <w:pPr>
+        <w:pStyle w:val="ListParagraph"/>
+      </w:pPr>
+      <w:r>
+        <w:t xml:space="preserve">    "amount": 0,</w:t>
+      </w:r>
+    </w:p>
+    <w:p>
+      <w:pPr>
+        <w:pStyle w:val="ListParagraph"/>
+      </w:pPr>
+      <w:r>
+        <w:t xml:space="preserve">    "currency": "string",</w:t>
+      </w:r>
+    </w:p>
+    <w:p>
+      <w:pPr>
+        <w:pStyle w:val="ListParagraph"/>
+      </w:pPr>
+      <w:r>
+        <w:t xml:space="preserve">    "</w:t>
+      </w:r>
+      <w:proofErr w:type="spellStart"/>
+      <w:r>
         <w:t>detailedStatus</w:t>
       </w:r>
       <w:proofErr w:type="spellEnd"/>
@@ -30947,6 +30992,7 @@
         <w:pStyle w:val="ListParagraph"/>
       </w:pPr>
       <w:r>
+        <w:lastRenderedPageBreak/>
         <w:t xml:space="preserve">        "</w:t>
       </w:r>
       <w:proofErr w:type="spellStart"/>
@@ -31019,7 +31065,6 @@
         <w:pStyle w:val="ListParagraph"/>
       </w:pPr>
       <w:r>
-        <w:lastRenderedPageBreak/>
         <w:t xml:space="preserve">        "status": "InProgress",</w:t>
       </w:r>
     </w:p>
@@ -31472,15 +31517,16 @@
           <w:numId w:val="45"/>
         </w:numPr>
       </w:pPr>
-      <w:bookmarkStart w:id="95" w:name="_Toc67583119"/>
+      <w:bookmarkStart w:id="97" w:name="_Toc67583119"/>
       <w:r>
         <w:t>SDK Debug Logging System:</w:t>
       </w:r>
-      <w:bookmarkEnd w:id="95"/>
+      <w:bookmarkEnd w:id="97"/>
     </w:p>
     <w:p/>
     <w:p>
       <w:r>
+        <w:lastRenderedPageBreak/>
         <w:t>- If you’re application has Debug Configuration, SDK Logs all the requests, Responses, and steps in the application.</w:t>
       </w:r>
     </w:p>
@@ -31855,7 +31901,7 @@
           <w:numId w:val="8"/>
         </w:numPr>
       </w:pPr>
-      <w:bookmarkStart w:id="96" w:name="_Toc67583120"/>
+      <w:bookmarkStart w:id="98" w:name="_Toc67583120"/>
       <w:r>
         <w:rPr>
           <w:lang w:val="en-US"/>
@@ -31880,7 +31926,7 @@
         </w:rPr>
         <w:t>data dictionary)</w:t>
       </w:r>
-      <w:bookmarkEnd w:id="96"/>
+      <w:bookmarkEnd w:id="98"/>
     </w:p>
     <w:p/>
     <w:tbl>
@@ -32446,6 +32492,7 @@
               <w:jc w:val="center"/>
             </w:pPr>
             <w:r>
+              <w:lastRenderedPageBreak/>
               <w:t>email</w:t>
             </w:r>
           </w:p>
@@ -32561,7 +32608,6 @@
             </w:r>
             <w:proofErr w:type="spellStart"/>
             <w:r>
-              <w:lastRenderedPageBreak/>
               <w:t>showAddress</w:t>
             </w:r>
             <w:proofErr w:type="spellEnd"/>
@@ -32581,7 +32627,6 @@
               <w:cnfStyle w:val="000000100000" w:firstRow="0" w:lastRow="0" w:firstColumn="0" w:lastColumn="0" w:oddVBand="0" w:evenVBand="0" w:oddHBand="1" w:evenHBand="0" w:firstRowFirstColumn="0" w:firstRowLastColumn="0" w:lastRowFirstColumn="0" w:lastRowLastColumn="0"/>
             </w:pPr>
             <w:r>
-              <w:lastRenderedPageBreak/>
               <w:t>Object</w:t>
             </w:r>
           </w:p>
@@ -33134,15 +33179,15 @@
           <w:lang w:val="en-US"/>
         </w:rPr>
       </w:pPr>
-      <w:bookmarkStart w:id="97" w:name="_Toc67583121"/>
+      <w:bookmarkStart w:id="99" w:name="_Toc67583121"/>
       <w:r>
         <w:rPr>
           <w:lang w:val="en-US"/>
         </w:rPr>
         <w:t>Response codes</w:t>
       </w:r>
-      <w:bookmarkStart w:id="98" w:name="_Hlk43211140"/>
-      <w:bookmarkEnd w:id="97"/>
+      <w:bookmarkStart w:id="100" w:name="_Hlk43211140"/>
+      <w:bookmarkEnd w:id="99"/>
     </w:p>
     <w:p>
       <w:pPr>
@@ -33152,9 +33197,9 @@
           <w:numId w:val="8"/>
         </w:numPr>
       </w:pPr>
-      <w:bookmarkStart w:id="99" w:name="_JS_SDK_Response"/>
-      <w:bookmarkStart w:id="100" w:name="_Toc67583122"/>
-      <w:bookmarkEnd w:id="99"/>
+      <w:bookmarkStart w:id="101" w:name="_JS_SDK_Response"/>
+      <w:bookmarkStart w:id="102" w:name="_Toc67583122"/>
+      <w:bookmarkEnd w:id="101"/>
       <w:r>
         <w:rPr>
           <w:bCs/>
@@ -33191,8 +33236,8 @@
       <w:r>
         <w:t>:</w:t>
       </w:r>
-      <w:bookmarkEnd w:id="98"/>
       <w:bookmarkEnd w:id="100"/>
+      <w:bookmarkEnd w:id="102"/>
     </w:p>
     <w:p/>
     <w:p>
@@ -33588,7 +33633,6 @@
           </w:tcPr>
           <w:p>
             <w:r>
-              <w:lastRenderedPageBreak/>
               <w:t>002</w:t>
             </w:r>
           </w:p>
@@ -34200,16 +34244,16 @@
             <w:hideMark/>
           </w:tcPr>
           <w:p>
-            <w:bookmarkStart w:id="101" w:name="OLE_LINK78"/>
-            <w:bookmarkStart w:id="102" w:name="OLE_LINK79"/>
+            <w:bookmarkStart w:id="103" w:name="OLE_LINK78"/>
+            <w:bookmarkStart w:id="104" w:name="OLE_LINK79"/>
             <w:r>
               <w:t>Invalid </w:t>
             </w:r>
             <w:r>
               <w:t>billing country code</w:t>
             </w:r>
-            <w:bookmarkEnd w:id="101"/>
-            <w:bookmarkEnd w:id="102"/>
+            <w:bookmarkEnd w:id="103"/>
+            <w:bookmarkEnd w:id="104"/>
           </w:p>
         </w:tc>
         <w:tc>
@@ -34573,11 +34617,11 @@
             </w:tcMar>
           </w:tcPr>
           <w:p>
-            <w:bookmarkStart w:id="103" w:name="OLE_LINK80"/>
+            <w:bookmarkStart w:id="105" w:name="OLE_LINK80"/>
             <w:r>
               <w:t>Invalid email address</w:t>
             </w:r>
-            <w:bookmarkEnd w:id="103"/>
+            <w:bookmarkEnd w:id="105"/>
           </w:p>
         </w:tc>
         <w:tc>
@@ -34671,9 +34715,9 @@
             <w:pPr>
               <w:jc w:val="center"/>
             </w:pPr>
-            <w:bookmarkStart w:id="104" w:name="OLE_LINK29"/>
-            <w:bookmarkStart w:id="105" w:name="OLE_LINK30"/>
-            <w:bookmarkStart w:id="106" w:name="OLE_LINK31"/>
+            <w:bookmarkStart w:id="106" w:name="OLE_LINK29"/>
+            <w:bookmarkStart w:id="107" w:name="OLE_LINK30"/>
+            <w:bookmarkStart w:id="108" w:name="OLE_LINK31"/>
             <w:r>
               <w:t xml:space="preserve">Invalid expiry year: Must </w:t>
             </w:r>
@@ -34683,86 +34727,7 @@
             <w:r>
               <w:t xml:space="preserve"> a digit from 1 to 99</w:t>
             </w:r>
-            <w:bookmarkEnd w:id="104"/>
-            <w:bookmarkEnd w:id="105"/>
             <w:bookmarkEnd w:id="106"/>
-          </w:p>
-        </w:tc>
-      </w:tr>
-      <w:tr>
-        <w:trPr>
-          <w:trHeight w:val="298"/>
-        </w:trPr>
-        <w:tc>
-          <w:tcPr>
-            <w:tcW w:w="2820" w:type="dxa"/>
-            <w:tcBorders>
-              <w:top w:val="single" w:sz="6" w:space="0" w:color="C1C7D0"/>
-              <w:left w:val="single" w:sz="6" w:space="0" w:color="C1C7D0"/>
-              <w:bottom w:val="single" w:sz="6" w:space="0" w:color="C1C7D0"/>
-              <w:right w:val="single" w:sz="6" w:space="0" w:color="C1C7D0"/>
-            </w:tcBorders>
-            <w:shd w:val="clear" w:color="auto" w:fill="FFFFFF"/>
-            <w:tcMar>
-              <w:top w:w="105" w:type="dxa"/>
-              <w:left w:w="150" w:type="dxa"/>
-              <w:bottom w:w="105" w:type="dxa"/>
-              <w:right w:w="150" w:type="dxa"/>
-            </w:tcMar>
-          </w:tcPr>
-          <w:p>
-            <w:r>
-              <w:t>018</w:t>
-            </w:r>
-          </w:p>
-        </w:tc>
-        <w:tc>
-          <w:tcPr>
-            <w:tcW w:w="3104" w:type="dxa"/>
-            <w:tcBorders>
-              <w:top w:val="single" w:sz="6" w:space="0" w:color="C1C7D0"/>
-              <w:left w:val="single" w:sz="6" w:space="0" w:color="C1C7D0"/>
-              <w:bottom w:val="single" w:sz="6" w:space="0" w:color="C1C7D0"/>
-              <w:right w:val="single" w:sz="6" w:space="0" w:color="C1C7D0"/>
-            </w:tcBorders>
-            <w:shd w:val="clear" w:color="auto" w:fill="FFFFFF"/>
-            <w:tcMar>
-              <w:top w:w="105" w:type="dxa"/>
-              <w:left w:w="150" w:type="dxa"/>
-              <w:bottom w:w="105" w:type="dxa"/>
-              <w:right w:w="150" w:type="dxa"/>
-            </w:tcMar>
-          </w:tcPr>
-          <w:p>
-            <w:r>
-              <w:t>Invalid billing address</w:t>
-            </w:r>
-          </w:p>
-        </w:tc>
-        <w:tc>
-          <w:tcPr>
-            <w:tcW w:w="3086" w:type="dxa"/>
-            <w:tcBorders>
-              <w:top w:val="single" w:sz="6" w:space="0" w:color="C1C7D0"/>
-              <w:left w:val="single" w:sz="6" w:space="0" w:color="C1C7D0"/>
-              <w:bottom w:val="single" w:sz="6" w:space="0" w:color="C1C7D0"/>
-              <w:right w:val="single" w:sz="6" w:space="0" w:color="C1C7D0"/>
-            </w:tcBorders>
-            <w:shd w:val="clear" w:color="auto" w:fill="FFFFFF"/>
-          </w:tcPr>
-          <w:p>
-            <w:pPr>
-              <w:jc w:val="center"/>
-              <w:rPr>
-                <w:rFonts w:asciiTheme="minorHAnsi" w:hAnsiTheme="minorHAnsi" w:cstheme="minorHAnsi"/>
-                <w:color w:val="C41A16"/>
-              </w:rPr>
-            </w:pPr>
-            <w:bookmarkStart w:id="107" w:name="OLE_LINK32"/>
-            <w:bookmarkStart w:id="108" w:name="OLE_LINK33"/>
-            <w:r>
-              <w:t>Invalid billing address: All fields must have maximum 255 characters</w:t>
-            </w:r>
             <w:bookmarkEnd w:id="107"/>
             <w:bookmarkEnd w:id="108"/>
           </w:p>
@@ -34791,7 +34756,8 @@
           </w:tcPr>
           <w:p>
             <w:r>
-              <w:t>019</w:t>
+              <w:lastRenderedPageBreak/>
+              <w:t>018</w:t>
             </w:r>
           </w:p>
         </w:tc>
@@ -34814,6 +34780,85 @@
           </w:tcPr>
           <w:p>
             <w:r>
+              <w:t>Invalid billing address</w:t>
+            </w:r>
+          </w:p>
+        </w:tc>
+        <w:tc>
+          <w:tcPr>
+            <w:tcW w:w="3086" w:type="dxa"/>
+            <w:tcBorders>
+              <w:top w:val="single" w:sz="6" w:space="0" w:color="C1C7D0"/>
+              <w:left w:val="single" w:sz="6" w:space="0" w:color="C1C7D0"/>
+              <w:bottom w:val="single" w:sz="6" w:space="0" w:color="C1C7D0"/>
+              <w:right w:val="single" w:sz="6" w:space="0" w:color="C1C7D0"/>
+            </w:tcBorders>
+            <w:shd w:val="clear" w:color="auto" w:fill="FFFFFF"/>
+          </w:tcPr>
+          <w:p>
+            <w:pPr>
+              <w:jc w:val="center"/>
+              <w:rPr>
+                <w:rFonts w:asciiTheme="minorHAnsi" w:hAnsiTheme="minorHAnsi" w:cstheme="minorHAnsi"/>
+                <w:color w:val="C41A16"/>
+              </w:rPr>
+            </w:pPr>
+            <w:bookmarkStart w:id="109" w:name="OLE_LINK32"/>
+            <w:bookmarkStart w:id="110" w:name="OLE_LINK33"/>
+            <w:r>
+              <w:t>Invalid billing address: All fields must have maximum 255 characters</w:t>
+            </w:r>
+            <w:bookmarkEnd w:id="109"/>
+            <w:bookmarkEnd w:id="110"/>
+          </w:p>
+        </w:tc>
+      </w:tr>
+      <w:tr>
+        <w:trPr>
+          <w:trHeight w:val="298"/>
+        </w:trPr>
+        <w:tc>
+          <w:tcPr>
+            <w:tcW w:w="2820" w:type="dxa"/>
+            <w:tcBorders>
+              <w:top w:val="single" w:sz="6" w:space="0" w:color="C1C7D0"/>
+              <w:left w:val="single" w:sz="6" w:space="0" w:color="C1C7D0"/>
+              <w:bottom w:val="single" w:sz="6" w:space="0" w:color="C1C7D0"/>
+              <w:right w:val="single" w:sz="6" w:space="0" w:color="C1C7D0"/>
+            </w:tcBorders>
+            <w:shd w:val="clear" w:color="auto" w:fill="FFFFFF"/>
+            <w:tcMar>
+              <w:top w:w="105" w:type="dxa"/>
+              <w:left w:w="150" w:type="dxa"/>
+              <w:bottom w:w="105" w:type="dxa"/>
+              <w:right w:w="150" w:type="dxa"/>
+            </w:tcMar>
+          </w:tcPr>
+          <w:p>
+            <w:r>
+              <w:t>019</w:t>
+            </w:r>
+          </w:p>
+        </w:tc>
+        <w:tc>
+          <w:tcPr>
+            <w:tcW w:w="3104" w:type="dxa"/>
+            <w:tcBorders>
+              <w:top w:val="single" w:sz="6" w:space="0" w:color="C1C7D0"/>
+              <w:left w:val="single" w:sz="6" w:space="0" w:color="C1C7D0"/>
+              <w:bottom w:val="single" w:sz="6" w:space="0" w:color="C1C7D0"/>
+              <w:right w:val="single" w:sz="6" w:space="0" w:color="C1C7D0"/>
+            </w:tcBorders>
+            <w:shd w:val="clear" w:color="auto" w:fill="FFFFFF"/>
+            <w:tcMar>
+              <w:top w:w="105" w:type="dxa"/>
+              <w:left w:w="150" w:type="dxa"/>
+              <w:bottom w:w="105" w:type="dxa"/>
+              <w:right w:w="150" w:type="dxa"/>
+            </w:tcMar>
+          </w:tcPr>
+          <w:p>
+            <w:r>
               <w:t>Invalid shipping address</w:t>
             </w:r>
           </w:p>
@@ -34856,7 +34901,7 @@
           <w:bCs/>
         </w:rPr>
       </w:pPr>
-      <w:bookmarkStart w:id="109" w:name="_Toc67583123"/>
+      <w:bookmarkStart w:id="111" w:name="_Toc67583123"/>
       <w:proofErr w:type="spellStart"/>
       <w:r>
         <w:rPr>
@@ -34883,7 +34928,7 @@
         </w:rPr>
         <w:t>Response codes and messages:</w:t>
       </w:r>
-      <w:bookmarkEnd w:id="109"/>
+      <w:bookmarkEnd w:id="111"/>
     </w:p>
     <w:p/>
     <w:tbl>
@@ -35945,6 +35990,7 @@
           </w:tcPr>
           <w:p>
             <w:r>
+              <w:lastRenderedPageBreak/>
               <w:t>000.001</w:t>
             </w:r>
           </w:p>
@@ -36076,7 +36122,6 @@
                 <w:b/>
                 <w:bCs/>
               </w:rPr>
-              <w:lastRenderedPageBreak/>
               <w:t>General error group (100)</w:t>
             </w:r>
           </w:p>
@@ -37174,6 +37219,7 @@
           </w:tcPr>
           <w:p>
             <w:r>
+              <w:lastRenderedPageBreak/>
               <w:t>100.020</w:t>
             </w:r>
           </w:p>
@@ -38155,6 +38201,7 @@
           </w:tcPr>
           <w:p>
             <w:r>
+              <w:lastRenderedPageBreak/>
               <w:t>300.003</w:t>
             </w:r>
           </w:p>
@@ -38455,7 +38502,6 @@
           </w:tcPr>
           <w:p>
             <w:r>
-              <w:lastRenderedPageBreak/>
               <w:t>300.007</w:t>
             </w:r>
           </w:p>
@@ -39541,7 +39587,6 @@
                 <w:b/>
                 <w:bCs/>
               </w:rPr>
-              <w:lastRenderedPageBreak/>
               <w:t>Refund operation error group (800)</w:t>
             </w:r>
           </w:p>
@@ -39957,17 +40002,17 @@
       <w:pPr>
         <w:pStyle w:val="AppHeading1"/>
       </w:pPr>
-      <w:bookmarkStart w:id="110" w:name="_Ref438644520"/>
-      <w:bookmarkStart w:id="111" w:name="_Toc67583124"/>
+      <w:bookmarkStart w:id="112" w:name="_Ref438644520"/>
+      <w:bookmarkStart w:id="113" w:name="_Toc67583124"/>
       <w:r>
         <w:lastRenderedPageBreak/>
         <w:t>Glossar</w:t>
       </w:r>
-      <w:bookmarkEnd w:id="110"/>
+      <w:bookmarkEnd w:id="112"/>
       <w:r>
         <w:t>y</w:t>
       </w:r>
-      <w:bookmarkEnd w:id="111"/>
+      <w:bookmarkEnd w:id="113"/>
     </w:p>
     <w:p/>
     <w:p/>
@@ -40100,11 +40145,11 @@
             <w:tcW w:w="1641" w:type="pct"/>
           </w:tcPr>
           <w:p>
-            <w:bookmarkStart w:id="112" w:name="OLE_LINK81"/>
+            <w:bookmarkStart w:id="114" w:name="OLE_LINK81"/>
             <w:r>
               <w:t>HPP</w:t>
             </w:r>
-            <w:bookmarkEnd w:id="112"/>
+            <w:bookmarkEnd w:id="114"/>
           </w:p>
         </w:tc>
         <w:tc>
@@ -40298,11 +40343,6 @@
           <w:dataBinding w:prefixMappings="xmlns:ns0='http://purl.org/dc/elements/1.1/' xmlns:ns1='http://schemas.openxmlformats.org/package/2006/metadata/core-properties' " w:xpath="/ns1:coreProperties[1]/ns0:title[1]" w:storeItemID="{6C3C8BC8-F283-45AE-878A-BAB7291924A1}"/>
           <w:text/>
         </w:sdtPr>
-        <w:sdtEndPr>
-          <w:rPr>
-            <w:rStyle w:val="Strong"/>
-          </w:rPr>
-        </w:sdtEndPr>
         <w:sdtContent>
           <w:tc>
             <w:tcPr>
@@ -40395,11 +40435,6 @@
           <w:dataBinding w:prefixMappings="xmlns:ns0='http://purl.org/dc/elements/1.1/' xmlns:ns1='http://schemas.openxmlformats.org/package/2006/metadata/core-properties' " w:xpath="/ns1:coreProperties[1]/ns0:subject[1]" w:storeItemID="{6C3C8BC8-F283-45AE-878A-BAB7291924A1}"/>
           <w:text/>
         </w:sdtPr>
-        <w:sdtEndPr>
-          <w:rPr>
-            <w:rStyle w:val="Strong"/>
-          </w:rPr>
-        </w:sdtEndPr>
         <w:sdtContent>
           <w:tc>
             <w:tcPr>
@@ -40638,11 +40673,6 @@
                 <w:dataBinding w:prefixMappings="xmlns:ns0='http://purl.org/dc/elements/1.1/' xmlns:ns1='http://schemas.openxmlformats.org/package/2006/metadata/core-properties' " w:xpath="/ns1:coreProperties[1]/ns0:title[1]" w:storeItemID="{6C3C8BC8-F283-45AE-878A-BAB7291924A1}"/>
                 <w:text/>
               </w:sdtPr>
-              <w:sdtEndPr>
-                <w:rPr>
-                  <w:rStyle w:val="Strong"/>
-                </w:rPr>
-              </w:sdtEndPr>
               <w:sdtContent>
                 <w:tc>
                   <w:tcPr>
@@ -40735,11 +40765,6 @@
                 <w:dataBinding w:prefixMappings="xmlns:ns0='http://purl.org/dc/elements/1.1/' xmlns:ns1='http://schemas.openxmlformats.org/package/2006/metadata/core-properties' " w:xpath="/ns1:coreProperties[1]/ns0:subject[1]" w:storeItemID="{6C3C8BC8-F283-45AE-878A-BAB7291924A1}"/>
                 <w:text/>
               </w:sdtPr>
-              <w:sdtEndPr>
-                <w:rPr>
-                  <w:rStyle w:val="Strong"/>
-                </w:rPr>
-              </w:sdtEndPr>
               <w:sdtContent>
                 <w:tc>
                   <w:tcPr>
@@ -41045,14 +41070,14 @@
         <v:path o:extrusionok="f" gradientshapeok="t" o:connecttype="rect"/>
         <o:lock v:ext="edit" aspectratio="t"/>
       </v:shapetype>
-      <v:shape id="_x0000_i1082" type="#_x0000_t75" style="width:511.7pt;height:511.7pt" o:bullet="t">
+      <v:shape id="_x0000_i1040" type="#_x0000_t75" style="width:256pt;height:256pt" o:bullet="t">
         <v:imagedata r:id="rId1" o:title="comments-512"/>
       </v:shape>
     </w:pict>
   </w:numPicBullet>
   <w:numPicBullet w:numPicBulletId="1">
     <w:pict>
-      <v:shape id="_x0000_i1083" type="#_x0000_t75" style="width:511.7pt;height:511.7pt" o:bullet="t">
+      <v:shape id="_x0000_i1041" type="#_x0000_t75" style="width:256pt;height:256pt" o:bullet="t">
         <v:imagedata r:id="rId2" o:title="Optional"/>
       </v:shape>
     </w:pict>
@@ -48268,6 +48293,7 @@
     <w:rsid w:val="00923994"/>
     <w:rsid w:val="009566FC"/>
     <w:rsid w:val="00982441"/>
+    <w:rsid w:val="00A64A58"/>
     <w:rsid w:val="00A769ED"/>
     <w:rsid w:val="00AD7207"/>
     <w:rsid w:val="00BC5069"/>
@@ -49070,10 +49096,6 @@
 </file>
 
 <file path=customXml/item1.xml><?xml version="1.0" encoding="utf-8"?>
-<b:Sources xmlns:b="http://schemas.openxmlformats.org/officeDocument/2006/bibliography" xmlns="http://schemas.openxmlformats.org/officeDocument/2006/bibliography" SelectedStyle="\APASixthEditionOfficeOnline.xsl" StyleName="APA" Version="6"/>
-</file>
-
-<file path=customXml/item2.xml><?xml version="1.0" encoding="utf-8"?>
 <ct:contentTypeSchema xmlns:ct="http://schemas.microsoft.com/office/2006/metadata/contentType" xmlns:ma="http://schemas.microsoft.com/office/2006/metadata/properties/metaAttributes" ct:_="" ma:_="" ma:contentTypeName="Document" ma:contentTypeID="0x010100B3C1329905D81742B90747131E54A01D" ma:contentTypeVersion="10" ma:contentTypeDescription="Create a new document." ma:contentTypeScope="" ma:versionID="9af6f5e68b94c611336ac92d46236a24">
   <xsd:schema xmlns:xsd="http://www.w3.org/2001/XMLSchema" xmlns:xs="http://www.w3.org/2001/XMLSchema" xmlns:p="http://schemas.microsoft.com/office/2006/metadata/properties" xmlns:ns3="aa7584a5-c37a-4772-9e0e-f91ccbba19a5" xmlns:ns4="67d85f9c-b5f2-4e14-a90b-946ade8823be" targetNamespace="http://schemas.microsoft.com/office/2006/metadata/properties" ma:root="true" ma:fieldsID="35f823609984931f0a3265618dac0818" ns3:_="" ns4:_="">
     <xsd:import namespace="aa7584a5-c37a-4772-9e0e-f91ccbba19a5"/>
@@ -49276,13 +49298,11 @@
 </ct:contentTypeSchema>
 </file>
 
-<file path=customXml/item3.xml><?xml version="1.0" encoding="utf-8"?>
-<p:properties xmlns:p="http://schemas.microsoft.com/office/2006/metadata/properties" xmlns:xsi="http://www.w3.org/2001/XMLSchema-instance" xmlns:pc="http://schemas.microsoft.com/office/infopath/2007/PartnerControls">
-  <documentManagement/>
-</p:properties>
+<file path=customXml/item2.xml><?xml version="1.0" encoding="utf-8"?>
+<b:Sources xmlns:b="http://schemas.openxmlformats.org/officeDocument/2006/bibliography" xmlns="http://schemas.openxmlformats.org/officeDocument/2006/bibliography" SelectedStyle="\APASixthEditionOfficeOnline.xsl" StyleName="APA" Version="6"/>
 </file>
 
-<file path=customXml/item4.xml><?xml version="1.0" encoding="utf-8"?>
+<file path=customXml/item3.xml><?xml version="1.0" encoding="utf-8"?>
 <?mso-contentType ?>
 <FormTemplates xmlns="http://schemas.microsoft.com/sharepoint/v3/contenttype/forms">
   <Display>DocumentLibraryForm</Display>
@@ -49291,15 +49311,13 @@
 </FormTemplates>
 </file>
 
-<file path=customXml/itemProps1.xml><?xml version="1.0" encoding="utf-8"?>
-<ds:datastoreItem xmlns:ds="http://schemas.openxmlformats.org/officeDocument/2006/customXml" ds:itemID="{3D8AB5D0-00AC-413E-8C00-B8409B6D0B79}">
-  <ds:schemaRefs>
-    <ds:schemaRef ds:uri="http://schemas.openxmlformats.org/officeDocument/2006/bibliography"/>
-  </ds:schemaRefs>
-</ds:datastoreItem>
+<file path=customXml/item4.xml><?xml version="1.0" encoding="utf-8"?>
+<p:properties xmlns:p="http://schemas.microsoft.com/office/2006/metadata/properties" xmlns:xsi="http://www.w3.org/2001/XMLSchema-instance" xmlns:pc="http://schemas.microsoft.com/office/infopath/2007/PartnerControls">
+  <documentManagement/>
+</p:properties>
 </file>
 
-<file path=customXml/itemProps2.xml><?xml version="1.0" encoding="utf-8"?>
+<file path=customXml/itemProps1.xml><?xml version="1.0" encoding="utf-8"?>
 <ds:datastoreItem xmlns:ds="http://schemas.openxmlformats.org/officeDocument/2006/customXml" ds:itemID="{FE738482-FAFF-4742-A1BC-F5525F671B24}">
   <ds:schemaRefs>
     <ds:schemaRef ds:uri="http://schemas.microsoft.com/office/2006/metadata/contentType"/>
@@ -49318,19 +49336,27 @@
 </ds:datastoreItem>
 </file>
 
+<file path=customXml/itemProps2.xml><?xml version="1.0" encoding="utf-8"?>
+<ds:datastoreItem xmlns:ds="http://schemas.openxmlformats.org/officeDocument/2006/customXml" ds:itemID="{3D8AB5D0-00AC-413E-8C00-B8409B6D0B79}">
+  <ds:schemaRefs>
+    <ds:schemaRef ds:uri="http://schemas.openxmlformats.org/officeDocument/2006/bibliography"/>
+  </ds:schemaRefs>
+</ds:datastoreItem>
+</file>
+
 <file path=customXml/itemProps3.xml><?xml version="1.0" encoding="utf-8"?>
+<ds:datastoreItem xmlns:ds="http://schemas.openxmlformats.org/officeDocument/2006/customXml" ds:itemID="{031C7D2C-EFDF-4EB4-AE3C-AD230B62C1AE}">
+  <ds:schemaRefs>
+    <ds:schemaRef ds:uri="http://schemas.microsoft.com/sharepoint/v3/contenttype/forms"/>
+  </ds:schemaRefs>
+</ds:datastoreItem>
+</file>
+
+<file path=customXml/itemProps4.xml><?xml version="1.0" encoding="utf-8"?>
 <ds:datastoreItem xmlns:ds="http://schemas.openxmlformats.org/officeDocument/2006/customXml" ds:itemID="{FEDF6401-3656-46E7-9A1E-21785F1FCDB5}">
   <ds:schemaRefs>
     <ds:schemaRef ds:uri="http://schemas.microsoft.com/office/2006/metadata/properties"/>
     <ds:schemaRef ds:uri="http://schemas.microsoft.com/office/infopath/2007/PartnerControls"/>
   </ds:schemaRefs>
 </ds:datastoreItem>
-</file>
-
-<file path=customXml/itemProps4.xml><?xml version="1.0" encoding="utf-8"?>
-<ds:datastoreItem xmlns:ds="http://schemas.openxmlformats.org/officeDocument/2006/customXml" ds:itemID="{031C7D2C-EFDF-4EB4-AE3C-AD230B62C1AE}">
-  <ds:schemaRefs>
-    <ds:schemaRef ds:uri="http://schemas.microsoft.com/sharepoint/v3/contenttype/forms"/>
-  </ds:schemaRefs>
-</ds:datastoreItem>
 </file>
</xml_diff>